<commit_message>
lesson 332 - vocab and homework
</commit_message>
<xml_diff>
--- a/english_via_skype/solutions/doc/lesson_331_questions interview M_edit.docx
+++ b/english_via_skype/solutions/doc/lesson_331_questions interview M_edit.docx
@@ -484,7 +484,25 @@
           <w:szCs w:val="28"/>
           <w:lang w:val="en-US"/>
         </w:rPr>
-        <w:t>lly like working in a fast-…………………..</w:t>
+        <w:t>lly like working in a fast-</w:t>
+      </w:r>
+      <w:r>
+        <w:rPr>
+          <w:rFonts w:ascii="Myriad-Roman" w:hAnsi="Myriad-Roman" w:cs="Myriad-Roman"/>
+          <w:sz w:val="28"/>
+          <w:szCs w:val="28"/>
+          <w:lang w:val="en-US"/>
+        </w:rPr>
+        <w:t>paced</w:t>
+      </w:r>
+      <w:r>
+        <w:rPr>
+          <w:rFonts w:ascii="Myriad-Roman" w:hAnsi="Myriad-Roman" w:cs="Myriad-Roman"/>
+          <w:sz w:val="28"/>
+          <w:szCs w:val="28"/>
+          <w:lang w:val="en-US"/>
+        </w:rPr>
+        <w:t>…………………..</w:t>
       </w:r>
       <w:r>
         <w:rPr>
@@ -525,7 +543,27 @@
           <w:szCs w:val="28"/>
           <w:lang w:val="en-US"/>
         </w:rPr>
-        <w:t xml:space="preserve"> a need to prioritize and …………………</w:t>
+        <w:t xml:space="preserve"> a need to prioritize and …</w:t>
+      </w:r>
+      <w:r>
+        <w:rPr>
+          <w:rFonts w:ascii="Myriad-Roman" w:hAnsi="Myriad-Roman" w:cs="Myriad-Roman"/>
+          <w:sz w:val="28"/>
+          <w:szCs w:val="28"/>
+          <w:lang w:val="en-US"/>
+        </w:rPr>
+        <w:t>juggle</w:t>
+      </w:r>
+      <w:bookmarkStart w:id="0" w:name="_GoBack"/>
+      <w:bookmarkEnd w:id="0"/>
+      <w:r>
+        <w:rPr>
+          <w:rFonts w:ascii="Myriad-Roman" w:hAnsi="Myriad-Roman" w:cs="Myriad-Roman"/>
+          <w:sz w:val="28"/>
+          <w:szCs w:val="28"/>
+          <w:lang w:val="en-US"/>
+        </w:rPr>
+        <w:t>………………</w:t>
       </w:r>
       <w:r>
         <w:rPr>
@@ -580,7 +618,25 @@
           <w:szCs w:val="28"/>
           <w:lang w:val="en-US"/>
         </w:rPr>
-        <w:t>to ……………………..</w:t>
+        <w:t>to …</w:t>
+      </w:r>
+      <w:r>
+        <w:rPr>
+          <w:rFonts w:ascii="Myriad-Roman" w:hAnsi="Myriad-Roman" w:cs="Myriad-Roman"/>
+          <w:sz w:val="28"/>
+          <w:szCs w:val="28"/>
+          <w:lang w:val="en-US"/>
+        </w:rPr>
+        <w:t>meet</w:t>
+      </w:r>
+      <w:r>
+        <w:rPr>
+          <w:rFonts w:ascii="Myriad-Roman" w:hAnsi="Myriad-Roman" w:cs="Myriad-Roman"/>
+          <w:sz w:val="28"/>
+          <w:szCs w:val="28"/>
+          <w:lang w:val="en-US"/>
+        </w:rPr>
+        <w:t>…………………..</w:t>
       </w:r>
       <w:r>
         <w:rPr>
@@ -651,25 +707,50 @@
           <w:lang w:val="en-US"/>
         </w:rPr>
       </w:pPr>
-      <w:proofErr w:type="spellStart"/>
-      <w:r>
-        <w:rPr>
-          <w:rFonts w:ascii="Myriad-Roman" w:hAnsi="Myriad-Roman" w:cs="Myriad-Roman"/>
-          <w:sz w:val="28"/>
-          <w:szCs w:val="28"/>
-          <w:lang w:val="en-US"/>
-        </w:rPr>
-        <w:t>forgotten.Overall</w:t>
-      </w:r>
-      <w:proofErr w:type="spellEnd"/>
-      <w:r>
-        <w:rPr>
-          <w:rFonts w:ascii="Myriad-Roman" w:hAnsi="Myriad-Roman" w:cs="Myriad-Roman"/>
-          <w:sz w:val="28"/>
-          <w:szCs w:val="28"/>
-          <w:lang w:val="en-US"/>
-        </w:rPr>
-        <w:t xml:space="preserve"> I would ………………..</w:t>
+      <w:r>
+        <w:rPr>
+          <w:rFonts w:ascii="Myriad-Roman" w:hAnsi="Myriad-Roman" w:cs="Myriad-Roman"/>
+          <w:sz w:val="28"/>
+          <w:szCs w:val="28"/>
+          <w:lang w:val="en-US"/>
+        </w:rPr>
+        <w:t>forgotten.</w:t>
+      </w:r>
+      <w:r>
+        <w:rPr>
+          <w:rFonts w:ascii="Myriad-Roman" w:hAnsi="Myriad-Roman" w:cs="Myriad-Roman"/>
+          <w:sz w:val="28"/>
+          <w:szCs w:val="28"/>
+          <w:lang w:val="en-US"/>
+        </w:rPr>
+        <w:t xml:space="preserve"> </w:t>
+      </w:r>
+      <w:r>
+        <w:rPr>
+          <w:rFonts w:ascii="Myriad-Roman" w:hAnsi="Myriad-Roman" w:cs="Myriad-Roman"/>
+          <w:sz w:val="28"/>
+          <w:szCs w:val="28"/>
+          <w:lang w:val="en-US"/>
+        </w:rPr>
+        <w:t>Overall I would …</w:t>
+      </w:r>
+      <w:r>
+        <w:rPr>
+          <w:rFonts w:ascii="Myriad-Roman" w:hAnsi="Myriad-Roman" w:cs="Myriad-Roman"/>
+          <w:sz w:val="28"/>
+          <w:szCs w:val="28"/>
+          <w:lang w:val="en-US"/>
+        </w:rPr>
+        <w:t>rate</w:t>
+      </w:r>
+      <w:r>
+        <w:rPr>
+          <w:rFonts w:ascii="Myriad-Roman" w:hAnsi="Myriad-Roman" w:cs="Myriad-Roman"/>
+          <w:sz w:val="28"/>
+          <w:szCs w:val="28"/>
+          <w:lang w:val="en-US"/>
+        </w:rPr>
+        <w:t>……………..</w:t>
       </w:r>
       <w:r>
         <w:rPr>
@@ -929,9 +1010,8 @@
           <w:szCs w:val="28"/>
           <w:lang w:val="en-US"/>
         </w:rPr>
-        <w:t xml:space="preserve">, industry </w:t>
-      </w:r>
-      <w:proofErr w:type="spellStart"/>
+        <w:t>, industry sav</w:t>
+      </w:r>
       <w:r>
         <w:rPr>
           <w:rFonts w:ascii="Arial" w:hAnsi="Arial" w:cs="Arial"/>
@@ -940,9 +1020,8 @@
           <w:szCs w:val="28"/>
           <w:lang w:val="en-US"/>
         </w:rPr>
-        <w:t>saavy</w:t>
-      </w:r>
-      <w:proofErr w:type="spellEnd"/>
+        <w:t>vy</w:t>
+      </w:r>
     </w:p>
     <w:p>
       <w:pPr>
@@ -1168,8 +1247,6 @@
           <w:lang w:val="en-US"/>
         </w:rPr>
       </w:pPr>
-      <w:bookmarkStart w:id="0" w:name="_GoBack"/>
-      <w:bookmarkEnd w:id="0"/>
     </w:p>
     <w:sectPr>
       <w:pgSz w:w="11906" w:h="16838"/>

</xml_diff>

<commit_message>
lesson 333 - Thursday
</commit_message>
<xml_diff>
--- a/english_via_skype/solutions/doc/lesson_331_questions interview M_edit.docx
+++ b/english_via_skype/solutions/doc/lesson_331_questions interview M_edit.docx
@@ -55,7 +55,22 @@
           <w:shd w:val="clear" w:color="auto" w:fill="FFFFFF"/>
           <w:lang w:val="en-US"/>
         </w:rPr>
-        <w:t>pros and cons, demanding, creative, back up, lay emphasis on , self-reliant, complement, two heads are better than one, take credit, multiple input, foster team spirit, pool diverse skills, disruptive, stifle initiative</w:t>
+        <w:t>pros and cons, demanding, creative, back up, lay emphasis on , self-reliant, complement, two he</w:t>
+      </w:r>
+      <w:bookmarkStart w:id="0" w:name="_GoBack"/>
+      <w:bookmarkEnd w:id="0"/>
+      <w:r>
+        <w:rPr>
+          <w:rStyle w:val="apple-converted-space"/>
+          <w:rFonts w:ascii="Arial" w:hAnsi="Arial" w:cs="Arial"/>
+          <w:b/>
+          <w:color w:val="191919"/>
+          <w:sz w:val="28"/>
+          <w:szCs w:val="28"/>
+          <w:shd w:val="clear" w:color="auto" w:fill="FFFFFF"/>
+          <w:lang w:val="en-US"/>
+        </w:rPr>
+        <w:t>ads are better than one, take credit, multiple input, foster team spirit, pool diverse skills, disruptive, stifle initiative</w:t>
       </w:r>
     </w:p>
     <w:p>
@@ -352,7 +367,7 @@
           <w:sz w:val="28"/>
           <w:szCs w:val="28"/>
         </w:rPr>
-        <w:t xml:space="preserve">, top of the range machines , </w:t>
+        <w:t xml:space="preserve">, top of the range machines </w:t>
       </w:r>
     </w:p>
     <w:p>
@@ -554,8 +569,6 @@
         </w:rPr>
         <w:t>juggle</w:t>
       </w:r>
-      <w:bookmarkStart w:id="0" w:name="_GoBack"/>
-      <w:bookmarkEnd w:id="0"/>
       <w:r>
         <w:rPr>
           <w:rFonts w:ascii="Myriad-Roman" w:hAnsi="Myriad-Roman" w:cs="Myriad-Roman"/>
@@ -867,6 +880,7 @@
           <w:sz w:val="28"/>
           <w:szCs w:val="28"/>
         </w:rPr>
+        <w:lastRenderedPageBreak/>
         <w:t>, reached the end of my career path, stay the course , thrive, I wish to , room for growth, utilize my potential</w:t>
       </w:r>
     </w:p>

</xml_diff>